<commit_message>
slight updates to docs
</commit_message>
<xml_diff>
--- a/Documentation/EECS2311_Testing_Document_Group2.docx
+++ b/Documentation/EECS2311_Testing_Document_Group2.docx
@@ -615,23 +615,14 @@
           <w:u w:val="single"/>
         </w:rPr>
       </w:pPr>
-    </w:p>
-    <w:p>
-      <w:pPr>
-        <w:rPr>
-          <w:b/>
-          <w:sz w:val="28"/>
-          <w:szCs w:val="28"/>
-          <w:u w:val="single"/>
-        </w:rPr>
-      </w:pPr>
-      <w:r>
-        <w:rPr>
-          <w:b/>
-          <w:sz w:val="28"/>
-          <w:szCs w:val="28"/>
-          <w:u w:val="single"/>
-        </w:rPr>
+      <w:r>
+        <w:rPr>
+          <w:b/>
+          <w:sz w:val="28"/>
+          <w:szCs w:val="28"/>
+          <w:u w:val="single"/>
+        </w:rPr>
+        <w:lastRenderedPageBreak/>
         <w:t>Test Cases:</w:t>
       </w:r>
     </w:p>
@@ -725,147 +716,103 @@
           <w:sz w:val="24"/>
           <w:szCs w:val="24"/>
         </w:rPr>
-        <w:t>One other feature that was tested is adding text elements onto the Venn</w:t>
-      </w:r>
-      <w:r>
-        <w:rPr>
-          <w:sz w:val="24"/>
-          <w:szCs w:val="24"/>
-        </w:rPr>
-        <w:t xml:space="preserve"> diagram. There is an invisible grid over the two Venn</w:t>
-      </w:r>
-      <w:r>
-        <w:rPr>
-          <w:sz w:val="24"/>
-          <w:szCs w:val="24"/>
-        </w:rPr>
-        <w:t xml:space="preserve"> circles and when text is dragged onto the grid it snaps to the cell on that grid which the mouse is hovering over.</w:t>
-      </w:r>
-    </w:p>
-    <w:p>
-      <w:pPr>
-        <w:rPr>
-          <w:sz w:val="24"/>
-          <w:szCs w:val="24"/>
-        </w:rPr>
-      </w:pPr>
-      <w:r>
-        <w:rPr>
-          <w:sz w:val="24"/>
-          <w:szCs w:val="24"/>
-        </w:rPr>
-        <w:t>It was tested t</w:t>
-      </w:r>
-      <w:r>
-        <w:rPr>
-          <w:sz w:val="24"/>
-          <w:szCs w:val="24"/>
-        </w:rPr>
-        <w:t>o see what would happen when one text object is dragged and dropped over another than is already on the grid. Another important thing we tested is the situation in which the user begins to drag but doesn’t drop on the grid. In this situation the text eleme</w:t>
-      </w:r>
-      <w:r>
-        <w:rPr>
-          <w:sz w:val="24"/>
-          <w:szCs w:val="24"/>
-        </w:rPr>
-        <w:t>nt is awaiting to be placed at whichever cell the mouse hovers over and no other text element can be dragged while another is still selected. The moment the mouse hovers over the Venn diagram it will snap to the invisible grid.</w:t>
-      </w:r>
-    </w:p>
-    <w:p>
-      <w:pPr>
-        <w:rPr>
-          <w:sz w:val="24"/>
-          <w:szCs w:val="24"/>
-        </w:rPr>
-      </w:pPr>
-    </w:p>
-    <w:p>
-      <w:pPr>
-        <w:rPr>
-          <w:b/>
-          <w:sz w:val="28"/>
-          <w:szCs w:val="28"/>
-        </w:rPr>
-      </w:pPr>
-      <w:r>
-        <w:rPr>
-          <w:b/>
-          <w:sz w:val="28"/>
-          <w:szCs w:val="28"/>
-        </w:rPr>
-        <w:t xml:space="preserve">The limit of the number of </w:t>
-      </w:r>
-      <w:r>
-        <w:rPr>
-          <w:b/>
-          <w:sz w:val="28"/>
-          <w:szCs w:val="28"/>
-        </w:rPr>
-        <w:t>text objects on right pane</w:t>
-      </w:r>
-    </w:p>
-    <w:p>
-      <w:pPr>
-        <w:rPr>
-          <w:sz w:val="24"/>
-          <w:szCs w:val="24"/>
-        </w:rPr>
-      </w:pPr>
-      <w:r>
-        <w:rPr>
-          <w:sz w:val="24"/>
-          <w:szCs w:val="24"/>
-        </w:rPr>
-        <w:t>We decide on the maximum number of text objects the program will allow to be made and placed on the Right Pane. Junit testing can be used to check whether, at the end of continuously adding text objects, the program will have sto</w:t>
-      </w:r>
-      <w:r>
-        <w:rPr>
-          <w:sz w:val="24"/>
-          <w:szCs w:val="24"/>
-        </w:rPr>
-        <w:t>pped adding any more text objects. We will assert that the number of text objects are less than or equal to the maximum number of allowed text objects, which we declared as a constant.</w:t>
-      </w:r>
-    </w:p>
-    <w:p>
-      <w:pPr>
-        <w:rPr>
-          <w:sz w:val="24"/>
-          <w:szCs w:val="24"/>
-        </w:rPr>
-      </w:pPr>
-    </w:p>
-    <w:p>
-      <w:pPr>
-        <w:rPr>
-          <w:sz w:val="24"/>
-          <w:szCs w:val="24"/>
-        </w:rPr>
-      </w:pPr>
-    </w:p>
-    <w:p>
-      <w:pPr>
-        <w:rPr>
-          <w:b/>
-          <w:sz w:val="28"/>
-          <w:szCs w:val="28"/>
-        </w:rPr>
-      </w:pPr>
-    </w:p>
-    <w:p>
-      <w:pPr>
-        <w:rPr>
-          <w:b/>
-          <w:sz w:val="28"/>
-          <w:szCs w:val="28"/>
-        </w:rPr>
-      </w:pPr>
-      <w:r>
-        <w:rPr>
-          <w:b/>
-          <w:sz w:val="28"/>
-          <w:szCs w:val="28"/>
-        </w:rPr>
-        <w:lastRenderedPageBreak/>
+        <w:t>One other feature that was tested is adding text elements onto the Venn diagram. There is an invisible grid over the two Venn circles and when text is dragged onto the grid it snaps to the cell on that grid which the mouse is hovering over.</w:t>
+      </w:r>
+    </w:p>
+    <w:p>
+      <w:pPr>
+        <w:rPr>
+          <w:sz w:val="24"/>
+          <w:szCs w:val="24"/>
+        </w:rPr>
+      </w:pPr>
+      <w:r>
+        <w:rPr>
+          <w:sz w:val="24"/>
+          <w:szCs w:val="24"/>
+        </w:rPr>
+        <w:t>It was tested to see what would happen when one text object is dragged and dropped over another than is already on the grid. Another important thing we tested is the situation in which the user begins to drag but doesn’t drop on the grid. In this situation the text element is awaiting to be placed at whichever cell the mouse hovers over and no other text element can be dragged while another is still selected. The moment the mouse hovers over the Venn diagram it will snap to the invisible grid.</w:t>
+      </w:r>
+    </w:p>
+    <w:p>
+      <w:pPr>
+        <w:rPr>
+          <w:sz w:val="24"/>
+          <w:szCs w:val="24"/>
+        </w:rPr>
+      </w:pPr>
+    </w:p>
+    <w:p>
+      <w:pPr>
+        <w:rPr>
+          <w:b/>
+          <w:sz w:val="28"/>
+          <w:szCs w:val="28"/>
+        </w:rPr>
+      </w:pPr>
+      <w:r>
+        <w:rPr>
+          <w:b/>
+          <w:sz w:val="28"/>
+          <w:szCs w:val="28"/>
+        </w:rPr>
+        <w:t>The limit of the number of text objects on right pane</w:t>
+      </w:r>
+    </w:p>
+    <w:p>
+      <w:pPr>
+        <w:rPr>
+          <w:sz w:val="24"/>
+          <w:szCs w:val="24"/>
+        </w:rPr>
+      </w:pPr>
+      <w:r>
+        <w:rPr>
+          <w:sz w:val="24"/>
+          <w:szCs w:val="24"/>
+        </w:rPr>
+        <w:t>We decide on the maximum number of text objects the program will allow to be made and placed on the Right Pane. Junit testing can be used to check whether, at the end of continuously adding text objects, the program will have stopped adding any more text objects. We will assert that the number of text objects are less than or equal to the maximum number of allowed text objects, which we declared as a constant.</w:t>
+      </w:r>
+    </w:p>
+    <w:p>
+      <w:pPr>
+        <w:rPr>
+          <w:sz w:val="24"/>
+          <w:szCs w:val="24"/>
+        </w:rPr>
+      </w:pPr>
+    </w:p>
+    <w:p>
+      <w:pPr>
+        <w:rPr>
+          <w:sz w:val="24"/>
+          <w:szCs w:val="24"/>
+        </w:rPr>
+      </w:pPr>
+    </w:p>
+    <w:p>
+      <w:pPr>
+        <w:rPr>
+          <w:b/>
+          <w:sz w:val="28"/>
+          <w:szCs w:val="28"/>
+        </w:rPr>
+      </w:pPr>
+    </w:p>
+    <w:p>
+      <w:pPr>
+        <w:rPr>
+          <w:b/>
+          <w:sz w:val="28"/>
+          <w:szCs w:val="28"/>
+        </w:rPr>
+      </w:pPr>
+      <w:r>
+        <w:rPr>
+          <w:b/>
+          <w:sz w:val="28"/>
+          <w:szCs w:val="28"/>
+        </w:rPr>
         <w:t>Changing the colour of Venn Diagram</w:t>
       </w:r>
     </w:p>
@@ -951,28 +898,7 @@
           <w:sz w:val="24"/>
           <w:szCs w:val="24"/>
         </w:rPr>
-        <w:t>Colour buttons on the bottom left pane are used to change the Venn</w:t>
-      </w:r>
-      <w:r>
-        <w:rPr>
-          <w:sz w:val="24"/>
-          <w:szCs w:val="24"/>
-        </w:rPr>
-        <w:t xml:space="preserve"> diagram circle to a specified colour by the user. This test would require each individual circle to change to its specified colour, and not the entire Venn</w:t>
-      </w:r>
-      <w:r>
-        <w:rPr>
-          <w:sz w:val="24"/>
-          <w:szCs w:val="24"/>
-        </w:rPr>
-        <w:t xml:space="preserve"> diagram. This Junit test can chec</w:t>
-      </w:r>
-      <w:r>
-        <w:rPr>
-          <w:sz w:val="24"/>
-          <w:szCs w:val="24"/>
-        </w:rPr>
-        <w:t xml:space="preserve">k the state of each individual circle object. If the circle’s variable that represented a colour code is equal to the specified colour </w:t>
+        <w:t xml:space="preserve">Colour buttons on the bottom left pane are used to change the Venn diagram circle to a specified colour by the user. This test would require each individual circle to change to its specified colour, and not the entire Venn diagram. This Junit test can check the state of each individual circle object. If the circle’s variable that represented a colour code is equal to the specified colour </w:t>
       </w:r>
       <w:proofErr w:type="gramStart"/>
       <w:r>
@@ -988,14 +914,7 @@
           <w:sz w:val="24"/>
           <w:szCs w:val="24"/>
         </w:rPr>
-        <w:t xml:space="preserve"> then the Junit test would pass. It would be best to make each individual circle a unique colour code to distinguish </w:t>
-      </w:r>
-      <w:r>
-        <w:rPr>
-          <w:sz w:val="24"/>
-          <w:szCs w:val="24"/>
-        </w:rPr>
-        <w:t>that both are correct, this would also increase test coverage.</w:t>
+        <w:t xml:space="preserve"> then the Junit test would pass. It would be best to make each individual circle a unique colour code to distinguish that both are correct, this would also increase test coverage.</w:t>
       </w:r>
     </w:p>
     <w:p>
@@ -1050,79 +969,37 @@
           <w:sz w:val="24"/>
           <w:szCs w:val="24"/>
         </w:rPr>
-        <w:t xml:space="preserve"> Venn</w:t>
-      </w:r>
-      <w:r>
-        <w:rPr>
-          <w:sz w:val="24"/>
-          <w:szCs w:val="24"/>
-        </w:rPr>
-        <w:t xml:space="preserve"> diagram to a numbers based and vice versa. We test to see if, when the Numbers option is selected, that the user can no longer enter text in the text field on the Right Pane. We use </w:t>
-      </w:r>
-      <w:r>
-        <w:rPr>
-          <w:sz w:val="24"/>
-          <w:szCs w:val="24"/>
-        </w:rPr>
-        <w:t xml:space="preserve">Junit testing to check if no mouse input is recognized on the right pane text field while Numbers option is selected, as the user should not be able to write and create text elements, and so mouse input should not be taken. </w:t>
-      </w:r>
-    </w:p>
-    <w:p>
-      <w:pPr>
-        <w:rPr>
-          <w:sz w:val="28"/>
-          <w:szCs w:val="28"/>
-        </w:rPr>
-      </w:pPr>
-      <w:r>
-        <w:rPr>
-          <w:sz w:val="24"/>
-          <w:szCs w:val="24"/>
-        </w:rPr>
-        <w:t>We also ensure that three new f</w:t>
-      </w:r>
-      <w:r>
-        <w:rPr>
-          <w:sz w:val="24"/>
-          <w:szCs w:val="24"/>
-        </w:rPr>
-        <w:t>ields appear on the Venn</w:t>
-      </w:r>
-      <w:r>
-        <w:rPr>
-          <w:sz w:val="24"/>
-          <w:szCs w:val="24"/>
-        </w:rPr>
-        <w:t xml:space="preserve"> diagrams, one for each section of Venn</w:t>
-      </w:r>
-      <w:r>
-        <w:rPr>
-          <w:sz w:val="24"/>
-          <w:szCs w:val="24"/>
-        </w:rPr>
-        <w:t xml:space="preserve"> diagram where the user can enter the numerical values.</w:t>
-      </w:r>
-    </w:p>
-    <w:p>
-      <w:pPr>
-        <w:rPr>
-          <w:sz w:val="24"/>
-          <w:szCs w:val="24"/>
-        </w:rPr>
-      </w:pPr>
-      <w:r>
-        <w:rPr>
-          <w:sz w:val="24"/>
-          <w:szCs w:val="24"/>
-        </w:rPr>
-        <w:t>As for the check boxes, they make the title and subtitles appear when the respective box is checked. We also test to see if this operatio</w:t>
-      </w:r>
-      <w:r>
-        <w:rPr>
-          <w:sz w:val="24"/>
-          <w:szCs w:val="24"/>
-        </w:rPr>
-        <w:t>n happens correctly.</w:t>
+        <w:t xml:space="preserve"> Venn diagram to a numbers based and vice versa. We test to see if, when the Numbers option is selected, that the user can no longer enter text in the text field on the Right Pane. We use Junit testing to check if no mouse input is recognized on the right pane text field while Numbers option is selected, as the user should not be able to write and create text elements, and so mouse input should not be taken. </w:t>
+      </w:r>
+    </w:p>
+    <w:p>
+      <w:pPr>
+        <w:rPr>
+          <w:sz w:val="28"/>
+          <w:szCs w:val="28"/>
+        </w:rPr>
+      </w:pPr>
+      <w:r>
+        <w:rPr>
+          <w:sz w:val="24"/>
+          <w:szCs w:val="24"/>
+        </w:rPr>
+        <w:t>We also ensure that three new fields appear on the Venn diagrams, one for each section of Venn diagram where the user can enter the numerical values.</w:t>
+      </w:r>
+    </w:p>
+    <w:p>
+      <w:pPr>
+        <w:rPr>
+          <w:sz w:val="24"/>
+          <w:szCs w:val="24"/>
+        </w:rPr>
+      </w:pPr>
+      <w:r>
+        <w:rPr>
+          <w:sz w:val="24"/>
+          <w:szCs w:val="24"/>
+        </w:rPr>
+        <w:t>As for the check boxes, they make the title and subtitles appear when the respective box is checked. We also test to see if this operation happens correctly.</w:t>
       </w:r>
     </w:p>
     <w:p>
@@ -1285,14 +1162,7 @@
           <w:sz w:val="24"/>
           <w:szCs w:val="24"/>
         </w:rPr>
-        <w:t xml:space="preserve"> we ensure that when the </w:t>
-      </w:r>
-      <w:r>
-        <w:rPr>
-          <w:sz w:val="24"/>
-          <w:szCs w:val="24"/>
-        </w:rPr>
-        <w:t xml:space="preserve">user saves, the text data is saved in a .txt file, named whatever the user named their save as, and that the txt file contains a list of all the text elements made earlier. </w:t>
+        <w:t xml:space="preserve"> we ensure that when the user saves, the text data is saved in a .txt file, named whatever the user named their save as, and that the txt file contains a list of all the text elements made earlier. </w:t>
       </w:r>
     </w:p>
     <w:p>
@@ -1321,14 +1191,7 @@
           <w:sz w:val="24"/>
           <w:szCs w:val="24"/>
         </w:rPr>
-        <w:t xml:space="preserve"> diagram, they select that text file. We ensure th</w:t>
-      </w:r>
-      <w:r>
-        <w:rPr>
-          <w:sz w:val="24"/>
-          <w:szCs w:val="24"/>
-        </w:rPr>
-        <w:t xml:space="preserve">at the result is a </w:t>
+        <w:t xml:space="preserve"> diagram, they select that text file. We ensure that the result is a </w:t>
       </w:r>
       <w:r>
         <w:rPr>
@@ -1590,14 +1453,7 @@
           <w:sz w:val="24"/>
           <w:szCs w:val="24"/>
         </w:rPr>
-        <w:t xml:space="preserve">It is important to account for the situation </w:t>
-      </w:r>
-      <w:r>
-        <w:rPr>
-          <w:sz w:val="24"/>
-          <w:szCs w:val="24"/>
-        </w:rPr>
-        <w:t>when the user has many text elements and whether they can all fit on the Right Pane.</w:t>
+        <w:t>It is important to account for the situation when the user has many text elements and whether they can all fit on the Right Pane.</w:t>
       </w:r>
     </w:p>
     <w:p>
@@ -1661,13 +1517,125 @@
           <w:sz w:val="28"/>
           <w:szCs w:val="28"/>
         </w:rPr>
-        <w:t>Functionality of Various Toggle Buttons/Check Boxes</w:t>
-      </w:r>
-      <w:r>
-        <w:rPr>
-          <w:b/>
-          <w:sz w:val="28"/>
-          <w:szCs w:val="28"/>
+        <w:t>Functionality of Various Toggle Buttons/Check Boxes:</w:t>
+      </w:r>
+    </w:p>
+    <w:p>
+      <w:pPr>
+        <w:rPr>
+          <w:sz w:val="24"/>
+          <w:szCs w:val="24"/>
+        </w:rPr>
+      </w:pPr>
+      <w:r>
+        <w:rPr>
+          <w:sz w:val="24"/>
+          <w:szCs w:val="24"/>
+        </w:rPr>
+        <w:t xml:space="preserve">We need to test whether these buttons do their intended purposes. Such as pressing the subtitles checkbox -- we need to ensure that the subtitles appear when it is </w:t>
+      </w:r>
+      <w:proofErr w:type="gramStart"/>
+      <w:r>
+        <w:rPr>
+          <w:sz w:val="24"/>
+          <w:szCs w:val="24"/>
+        </w:rPr>
+        <w:t>checked, and</w:t>
+      </w:r>
+      <w:proofErr w:type="gramEnd"/>
+      <w:r>
+        <w:rPr>
+          <w:sz w:val="24"/>
+          <w:szCs w:val="24"/>
+        </w:rPr>
+        <w:t xml:space="preserve"> are removed when it is unchecked.</w:t>
+      </w:r>
+    </w:p>
+    <w:p>
+      <w:pPr>
+        <w:rPr>
+          <w:sz w:val="24"/>
+          <w:szCs w:val="24"/>
+        </w:rPr>
+      </w:pPr>
+    </w:p>
+    <w:p>
+      <w:pPr>
+        <w:rPr>
+          <w:b/>
+          <w:sz w:val="28"/>
+          <w:szCs w:val="28"/>
+        </w:rPr>
+      </w:pPr>
+      <w:r>
+        <w:rPr>
+          <w:b/>
+          <w:sz w:val="28"/>
+          <w:szCs w:val="28"/>
+        </w:rPr>
+        <w:t>Saving and Opening File:</w:t>
+      </w:r>
+    </w:p>
+    <w:p>
+      <w:pPr>
+        <w:rPr>
+          <w:sz w:val="28"/>
+          <w:szCs w:val="28"/>
+        </w:rPr>
+      </w:pPr>
+      <w:r>
+        <w:rPr>
+          <w:sz w:val="24"/>
+          <w:szCs w:val="24"/>
+        </w:rPr>
+        <w:t>The application should be able to save the exact state of where the user left the program. If the user would like to start where they left off, they can open a saved file to load their previous state.</w:t>
+      </w:r>
+    </w:p>
+    <w:p>
+      <w:pPr>
+        <w:rPr>
+          <w:b/>
+          <w:sz w:val="28"/>
+          <w:szCs w:val="28"/>
+          <w:u w:val="single"/>
+        </w:rPr>
+      </w:pPr>
+    </w:p>
+    <w:p>
+      <w:pPr>
+        <w:rPr>
+          <w:b/>
+          <w:sz w:val="28"/>
+          <w:szCs w:val="28"/>
+          <w:u w:val="single"/>
+        </w:rPr>
+      </w:pPr>
+      <w:r>
+        <w:rPr>
+          <w:b/>
+          <w:sz w:val="28"/>
+          <w:szCs w:val="28"/>
+          <w:u w:val="single"/>
+        </w:rPr>
+        <w:t xml:space="preserve">Why these test cases are </w:t>
+      </w:r>
+      <w:proofErr w:type="gramStart"/>
+      <w:r>
+        <w:rPr>
+          <w:b/>
+          <w:sz w:val="28"/>
+          <w:szCs w:val="28"/>
+          <w:u w:val="single"/>
+        </w:rPr>
+        <w:t>sufficient</w:t>
+      </w:r>
+      <w:proofErr w:type="gramEnd"/>
+      <w:r>
+        <w:rPr>
+          <w:b/>
+          <w:sz w:val="28"/>
+          <w:szCs w:val="28"/>
+          <w:u w:val="single"/>
         </w:rPr>
         <w:t>:</w:t>
       </w:r>
@@ -1675,16 +1643,28 @@
     <w:p>
       <w:pPr>
         <w:rPr>
-          <w:sz w:val="24"/>
-          <w:szCs w:val="24"/>
-        </w:rPr>
-      </w:pPr>
-      <w:r>
-        <w:rPr>
-          <w:sz w:val="24"/>
-          <w:szCs w:val="24"/>
-        </w:rPr>
-        <w:t xml:space="preserve">We need to test whether these buttons do their intended purposes. Such as pressing the subtitles checkbox -- we need to ensure that the subtitles appear when it is </w:t>
+          <w:b/>
+          <w:sz w:val="28"/>
+          <w:szCs w:val="28"/>
+          <w:u w:val="single"/>
+        </w:rPr>
+      </w:pPr>
+    </w:p>
+    <w:p>
+      <w:pPr>
+        <w:rPr>
+          <w:b/>
+          <w:sz w:val="28"/>
+          <w:szCs w:val="28"/>
+          <w:u w:val="single"/>
+        </w:rPr>
+      </w:pPr>
+      <w:r>
+        <w:rPr>
+          <w:sz w:val="24"/>
+          <w:szCs w:val="24"/>
+        </w:rPr>
+        <w:t xml:space="preserve">We believe these test cases are </w:t>
       </w:r>
       <w:proofErr w:type="gramStart"/>
       <w:r>
@@ -1692,7 +1672,7 @@
           <w:sz w:val="24"/>
           <w:szCs w:val="24"/>
         </w:rPr>
-        <w:t>checked, and</w:t>
+        <w:t>sufficient</w:t>
       </w:r>
       <w:proofErr w:type="gramEnd"/>
       <w:r>
@@ -1700,190 +1680,23 @@
           <w:sz w:val="24"/>
           <w:szCs w:val="24"/>
         </w:rPr>
-        <w:t xml:space="preserve"> are removed when it is unchecked.</w:t>
-      </w:r>
-    </w:p>
-    <w:p>
-      <w:pPr>
-        <w:rPr>
-          <w:sz w:val="24"/>
-          <w:szCs w:val="24"/>
-        </w:rPr>
-      </w:pPr>
-    </w:p>
-    <w:p>
-      <w:pPr>
-        <w:rPr>
-          <w:b/>
-          <w:sz w:val="28"/>
-          <w:szCs w:val="28"/>
-        </w:rPr>
-      </w:pPr>
-      <w:r>
-        <w:rPr>
-          <w:b/>
-          <w:sz w:val="28"/>
-          <w:szCs w:val="28"/>
-        </w:rPr>
-        <w:t>Saving and Opening File:</w:t>
-      </w:r>
-    </w:p>
-    <w:p>
-      <w:pPr>
-        <w:rPr>
-          <w:sz w:val="28"/>
-          <w:szCs w:val="28"/>
-        </w:rPr>
-      </w:pPr>
-      <w:r>
-        <w:rPr>
-          <w:sz w:val="24"/>
-          <w:szCs w:val="24"/>
-        </w:rPr>
-        <w:t>The application s</w:t>
-      </w:r>
-      <w:r>
-        <w:rPr>
-          <w:sz w:val="24"/>
-          <w:szCs w:val="24"/>
-        </w:rPr>
-        <w:t>hould be able to save the exact state of where the user left the program. If the user would like to start where they left off, they can open a saved file to load their previous state.</w:t>
-      </w:r>
-    </w:p>
-    <w:p>
-      <w:pPr>
-        <w:rPr>
-          <w:b/>
-          <w:sz w:val="28"/>
-          <w:szCs w:val="28"/>
-          <w:u w:val="single"/>
-        </w:rPr>
-      </w:pPr>
-    </w:p>
-    <w:p>
-      <w:pPr>
-        <w:rPr>
-          <w:b/>
-          <w:sz w:val="28"/>
-          <w:szCs w:val="28"/>
-          <w:u w:val="single"/>
-        </w:rPr>
-      </w:pPr>
-      <w:r>
-        <w:rPr>
-          <w:b/>
-          <w:sz w:val="28"/>
-          <w:szCs w:val="28"/>
-          <w:u w:val="single"/>
-        </w:rPr>
-        <w:t xml:space="preserve">Why these test cases are </w:t>
+        <w:t xml:space="preserve"> because all major regions of the application are tested. This includes the toolbar, the left pane, and the right pane.  All functions of the application were tested. We tested the situations where there could be overflow of data, user drags and drop in certain ways/places, and other situations that might cause errors. </w:t>
       </w:r>
       <w:proofErr w:type="gramStart"/>
       <w:r>
         <w:rPr>
-          <w:b/>
-          <w:sz w:val="28"/>
-          <w:szCs w:val="28"/>
-          <w:u w:val="single"/>
-        </w:rPr>
-        <w:t>sufficient</w:t>
+          <w:sz w:val="24"/>
+          <w:szCs w:val="24"/>
+        </w:rPr>
+        <w:t>So</w:t>
       </w:r>
       <w:proofErr w:type="gramEnd"/>
       <w:r>
         <w:rPr>
-          <w:b/>
-          <w:sz w:val="28"/>
-          <w:szCs w:val="28"/>
-          <w:u w:val="single"/>
-        </w:rPr>
-        <w:t>:</w:t>
-      </w:r>
-    </w:p>
-    <w:p>
-      <w:pPr>
-        <w:rPr>
-          <w:b/>
-          <w:sz w:val="28"/>
-          <w:szCs w:val="28"/>
-          <w:u w:val="single"/>
-        </w:rPr>
-      </w:pPr>
-    </w:p>
-    <w:p>
-      <w:pPr>
-        <w:rPr>
-          <w:b/>
-          <w:sz w:val="28"/>
-          <w:szCs w:val="28"/>
-          <w:u w:val="single"/>
-        </w:rPr>
-      </w:pPr>
-      <w:r>
-        <w:rPr>
-          <w:sz w:val="24"/>
-          <w:szCs w:val="24"/>
-        </w:rPr>
-        <w:t xml:space="preserve">We believe these test cases are </w:t>
-      </w:r>
-      <w:proofErr w:type="gramStart"/>
-      <w:r>
-        <w:rPr>
-          <w:sz w:val="24"/>
-          <w:szCs w:val="24"/>
-        </w:rPr>
-        <w:t>s</w:t>
-      </w:r>
-      <w:r>
-        <w:rPr>
-          <w:sz w:val="24"/>
-          <w:szCs w:val="24"/>
-        </w:rPr>
-        <w:t>ufficient</w:t>
-      </w:r>
-      <w:proofErr w:type="gramEnd"/>
-      <w:r>
-        <w:rPr>
-          <w:sz w:val="24"/>
-          <w:szCs w:val="24"/>
-        </w:rPr>
-        <w:t xml:space="preserve"> because all major regions of the application are tested. This includes the toolbar, the left pane, and the right pane.  All functions of the application were tested. We tested the situations where there could be overflow of data, user drags and d</w:t>
-      </w:r>
-      <w:r>
-        <w:rPr>
-          <w:sz w:val="24"/>
-          <w:szCs w:val="24"/>
-        </w:rPr>
-        <w:t>rop in certain</w:t>
-      </w:r>
-      <w:r>
-        <w:rPr>
-          <w:sz w:val="24"/>
-          <w:szCs w:val="24"/>
-        </w:rPr>
-        <w:t xml:space="preserve"> ways/places, and other situations that might cause errors. </w:t>
-      </w:r>
-      <w:proofErr w:type="gramStart"/>
-      <w:r>
-        <w:rPr>
-          <w:sz w:val="24"/>
-          <w:szCs w:val="24"/>
-        </w:rPr>
-        <w:t>So</w:t>
-      </w:r>
-      <w:proofErr w:type="gramEnd"/>
-      <w:r>
-        <w:rPr>
-          <w:sz w:val="24"/>
-          <w:szCs w:val="24"/>
-        </w:rPr>
-        <w:t xml:space="preserve"> we did not simply test whether certain features worked when they are used in the way expected, but we tested the scenarios where users try those features but attempt them in unex</w:t>
-      </w:r>
-      <w:r>
-        <w:rPr>
-          <w:sz w:val="24"/>
-          <w:szCs w:val="24"/>
-        </w:rPr>
-        <w:t>pected ways.</w:t>
+          <w:sz w:val="24"/>
+          <w:szCs w:val="24"/>
+        </w:rPr>
+        <w:t xml:space="preserve"> we did not simply test whether certain features worked when they are used in the way expected, but we tested the scenarios where users try those features but attempt them in unexpected ways.</w:t>
       </w:r>
     </w:p>
     <w:p>
@@ -1998,28 +1811,22 @@
           <w:sz w:val="28"/>
           <w:szCs w:val="28"/>
         </w:rPr>
-        <w:t>The test coverage is 35.9</w:t>
-      </w:r>
-      <w:r>
-        <w:rPr>
-          <w:sz w:val="28"/>
-          <w:szCs w:val="28"/>
-        </w:rPr>
-        <w:t>% for the overall project.</w:t>
-      </w:r>
-    </w:p>
-    <w:p>
-      <w:pPr>
-        <w:rPr>
-          <w:b/>
-          <w:sz w:val="28"/>
-          <w:szCs w:val="28"/>
-          <w:u w:val="single"/>
-        </w:rPr>
-      </w:pPr>
-      <w:r>
-        <w:rPr>
-          <w:b/>
+        <w:t>The test coverage is 35.9% for the overall project.</w:t>
+      </w:r>
+    </w:p>
+    <w:p>
+      <w:pPr>
+        <w:rPr>
+          <w:b/>
+          <w:sz w:val="28"/>
+          <w:szCs w:val="28"/>
+          <w:u w:val="single"/>
+        </w:rPr>
+      </w:pPr>
+      <w:r>
+        <w:rPr>
+          <w:b/>
+          <w:noProof/>
           <w:sz w:val="28"/>
           <w:szCs w:val="28"/>
           <w:u w:val="single"/>

</xml_diff>